<commit_message>
update relatoriosteste; correção campo data(layout) cons.disp.veic.
</commit_message>
<xml_diff>
--- a/SRV/Documentos/04 - Testes/Relatório de Testes/SRV-TesteExploratorioReserva2-AnaPaula.docx
+++ b/SRV/Documentos/04 - Testes/Relatório de Testes/SRV-TesteExploratorioReserva2-AnaPaula.docx
@@ -1,6 +1,6 @@
 
 <file path=word/document.xml><?xml version="1.0" encoding="utf-8"?>
-<w:document xmlns:wpc="http://schemas.microsoft.com/office/word/2010/wordprocessingCanvas" xmlns:mc="http://schemas.openxmlformats.org/markup-compatibility/2006" xmlns:o="urn:schemas-microsoft-com:office:office" xmlns:r="http://schemas.openxmlformats.org/officeDocument/2006/relationships" xmlns:m="http://schemas.openxmlformats.org/officeDocument/2006/math" xmlns:v="urn:schemas-microsoft-com:vml" xmlns:wp14="http://schemas.microsoft.com/office/word/2010/wordprocessingDrawing" xmlns:wp="http://schemas.openxmlformats.org/drawingml/2006/wordprocessingDrawing" xmlns:w10="urn:schemas-microsoft-com:office:word" xmlns:w="http://schemas.openxmlformats.org/wordprocessingml/2006/main" xmlns:w14="http://schemas.microsoft.com/office/word/2010/wordml" xmlns:wpg="http://schemas.microsoft.com/office/word/2010/wordprocessingGroup" xmlns:wpi="http://schemas.microsoft.com/office/word/2010/wordprocessingInk" xmlns:wne="http://schemas.microsoft.com/office/word/2006/wordml" xmlns:wps="http://schemas.microsoft.com/office/word/2010/wordprocessingShape" mc:Ignorable="w14 wp14">
+<w:document xmlns:ve="http://schemas.openxmlformats.org/markup-compatibility/2006" xmlns:o="urn:schemas-microsoft-com:office:office" xmlns:r="http://schemas.openxmlformats.org/officeDocument/2006/relationships" xmlns:m="http://schemas.openxmlformats.org/officeDocument/2006/math" xmlns:v="urn:schemas-microsoft-com:vml" xmlns:wp="http://schemas.openxmlformats.org/drawingml/2006/wordprocessingDrawing" xmlns:w10="urn:schemas-microsoft-com:office:word" xmlns:w="http://schemas.openxmlformats.org/wordprocessingml/2006/main" xmlns:wne="http://schemas.microsoft.com/office/word/2006/wordml">
   <w:body>
     <w:p>
       <w:pPr>
@@ -73,6 +73,38 @@
     <w:p>
       <w:pPr>
         <w:pStyle w:val="SemEspaamento"/>
+        <w:rPr>
+          <w:color w:val="FF0000"/>
+        </w:rPr>
+      </w:pPr>
+      <w:r>
+        <w:rPr>
+          <w:color w:val="FF0000"/>
+        </w:rPr>
+        <w:t>Obs.: Em vermelho, o que constatei pelo Firefox</w:t>
+      </w:r>
+      <w:r>
+        <w:rPr>
+          <w:color w:val="FF0000"/>
+        </w:rPr>
+        <w:t xml:space="preserve"> e suas possíveis soluções também.</w:t>
+      </w:r>
+      <w:r>
+        <w:rPr>
+          <w:color w:val="FF0000"/>
+        </w:rPr>
+        <w:t xml:space="preserve"> (Luciano)</w:t>
+      </w:r>
+      <w:r>
+        <w:rPr>
+          <w:color w:val="FF0000"/>
+        </w:rPr>
+        <w:t xml:space="preserve"> em 26/6.</w:t>
+      </w:r>
+    </w:p>
+    <w:p>
+      <w:pPr>
+        <w:pStyle w:val="SemEspaamento"/>
       </w:pPr>
     </w:p>
     <w:p>
@@ -134,6 +166,19 @@
         </w:rPr>
         <w:t>para não permitir a inserção da Data/Hora de Retorno ser MENOR que a Data/Hora de Saída.</w:t>
       </w:r>
+      <w:r>
+        <w:rPr>
+          <w:sz w:val="24"/>
+        </w:rPr>
+        <w:t xml:space="preserve"> </w:t>
+      </w:r>
+      <w:r>
+        <w:rPr>
+          <w:color w:val="FF0000"/>
+          <w:sz w:val="24"/>
+        </w:rPr>
+        <w:t>Falta Validação</w:t>
+      </w:r>
     </w:p>
     <w:p>
       <w:pPr>
@@ -172,6 +217,38 @@
           <w:sz w:val="24"/>
         </w:rPr>
       </w:pPr>
+    </w:p>
+    <w:p>
+      <w:pPr>
+        <w:pStyle w:val="SemEspaamento"/>
+        <w:rPr>
+          <w:color w:val="FF0000"/>
+          <w:sz w:val="24"/>
+        </w:rPr>
+      </w:pPr>
+      <w:r>
+        <w:rPr>
+          <w:color w:val="FF0000"/>
+          <w:sz w:val="24"/>
+        </w:rPr>
+        <w:t xml:space="preserve">Nesta página </w:t>
+      </w:r>
+      <w:proofErr w:type="gramStart"/>
+      <w:r>
+        <w:rPr>
+          <w:color w:val="FF0000"/>
+          <w:sz w:val="24"/>
+        </w:rPr>
+        <w:t>persistem</w:t>
+      </w:r>
+      <w:proofErr w:type="gramEnd"/>
+      <w:r>
+        <w:rPr>
+          <w:color w:val="FF0000"/>
+          <w:sz w:val="24"/>
+        </w:rPr>
+        <w:t xml:space="preserve"> os erro, porém só serão solucionados após a inserção do novo calendário.</w:t>
+      </w:r>
     </w:p>
     <w:p>
       <w:pPr>
@@ -253,6 +330,19 @@
         </w:rPr>
         <w:t xml:space="preserve"> e o título da página “Cadastrar Nova Reserva”.</w:t>
       </w:r>
+      <w:r>
+        <w:rPr>
+          <w:sz w:val="24"/>
+        </w:rPr>
+        <w:t xml:space="preserve"> </w:t>
+      </w:r>
+      <w:r>
+        <w:rPr>
+          <w:color w:val="FF0000"/>
+          <w:sz w:val="24"/>
+        </w:rPr>
+        <w:t>Erro confirmado, nível baixo.</w:t>
+      </w:r>
     </w:p>
     <w:p>
       <w:pPr>
@@ -302,9 +392,33 @@
       <w:pPr>
         <w:pStyle w:val="SemEspaamento"/>
         <w:rPr>
-          <w:sz w:val="24"/>
-        </w:rPr>
-      </w:pPr>
+          <w:color w:val="FF0000"/>
+          <w:sz w:val="24"/>
+        </w:rPr>
+      </w:pPr>
+      <w:r>
+        <w:rPr>
+          <w:color w:val="FF0000"/>
+          <w:sz w:val="24"/>
+        </w:rPr>
+        <w:t xml:space="preserve">Este botão pode ser excluído da página, pois não é necessário, visto que, a maioria dos campos deve estar desabilitado, e dos outros </w:t>
+      </w:r>
+      <w:proofErr w:type="gramStart"/>
+      <w:r>
+        <w:rPr>
+          <w:color w:val="FF0000"/>
+          <w:sz w:val="24"/>
+        </w:rPr>
+        <w:t>3</w:t>
+      </w:r>
+      <w:proofErr w:type="gramEnd"/>
+      <w:r>
+        <w:rPr>
+          <w:color w:val="FF0000"/>
+          <w:sz w:val="24"/>
+        </w:rPr>
+        <w:t xml:space="preserve"> restantes, 2 possuem valores default. </w:t>
+      </w:r>
     </w:p>
     <w:p>
       <w:pPr>
@@ -372,21 +486,7 @@
         <w:rPr>
           <w:sz w:val="24"/>
         </w:rPr>
-        <w:t xml:space="preserve"> da </w:t>
-      </w:r>
-      <w:proofErr w:type="spellStart"/>
-      <w:r>
-        <w:rPr>
-          <w:sz w:val="24"/>
-        </w:rPr>
-        <w:t>Div</w:t>
-      </w:r>
-      <w:proofErr w:type="spellEnd"/>
-      <w:r>
-        <w:rPr>
-          <w:sz w:val="24"/>
-        </w:rPr>
-        <w:t>.</w:t>
+        <w:t xml:space="preserve"> da Div.</w:t>
       </w:r>
     </w:p>
     <w:p>
@@ -428,36 +528,100 @@
         <w:rPr>
           <w:sz w:val="24"/>
         </w:rPr>
-        <w:t xml:space="preserve"> –</w:t>
-      </w:r>
-      <w:r>
-        <w:rPr>
-          <w:sz w:val="24"/>
-        </w:rPr>
-        <w:t xml:space="preserve"> Idem a página “Cadastrar Nova Reserva”.</w:t>
-      </w:r>
-    </w:p>
-    <w:p>
-      <w:pPr>
-        <w:pStyle w:val="SemEspaamento"/>
-        <w:rPr>
-          <w:sz w:val="24"/>
-        </w:rPr>
-      </w:pPr>
-    </w:p>
-    <w:p>
-      <w:pPr>
-        <w:pStyle w:val="SemEspaamento"/>
-        <w:rPr>
-          <w:sz w:val="24"/>
-        </w:rPr>
-      </w:pPr>
-      <w:r>
-        <w:rPr>
-          <w:sz w:val="24"/>
-        </w:rPr>
-        <w:t xml:space="preserve"> </w:t>
-      </w:r>
+        <w:t xml:space="preserve"> – Idem a página “Cadastrar Nova Reserva”.</w:t>
+      </w:r>
+    </w:p>
+    <w:p>
+      <w:pPr>
+        <w:pStyle w:val="SemEspaamento"/>
+        <w:rPr>
+          <w:sz w:val="24"/>
+        </w:rPr>
+      </w:pPr>
+    </w:p>
+    <w:p>
+      <w:pPr>
+        <w:pStyle w:val="SemEspaamento"/>
+        <w:rPr>
+          <w:color w:val="FF0000"/>
+          <w:sz w:val="24"/>
+        </w:rPr>
+      </w:pPr>
+      <w:r>
+        <w:rPr>
+          <w:color w:val="FF0000"/>
+          <w:sz w:val="24"/>
+        </w:rPr>
+        <w:t>O EDITAR apresenta problemas</w:t>
+      </w:r>
+      <w:r>
+        <w:rPr>
+          <w:color w:val="FF0000"/>
+          <w:sz w:val="24"/>
+        </w:rPr>
+        <w:t>, além dos citados acima</w:t>
+      </w:r>
+      <w:r>
+        <w:rPr>
+          <w:color w:val="FF0000"/>
+          <w:sz w:val="24"/>
+        </w:rPr>
+        <w:t>:</w:t>
+      </w:r>
+    </w:p>
+    <w:p>
+      <w:pPr>
+        <w:pStyle w:val="SemEspaamento"/>
+        <w:rPr>
+          <w:color w:val="FF0000"/>
+          <w:sz w:val="24"/>
+        </w:rPr>
+      </w:pPr>
+      <w:r>
+        <w:rPr>
+          <w:color w:val="FF0000"/>
+          <w:sz w:val="24"/>
+        </w:rPr>
+        <w:t>Qualquer troca q tente realizar ele pede pra inserir o destino, mesmo já estando habilitado.</w:t>
+      </w:r>
+    </w:p>
+    <w:p>
+      <w:pPr>
+        <w:pStyle w:val="SemEspaamento"/>
+        <w:rPr>
+          <w:color w:val="FF0000"/>
+          <w:sz w:val="24"/>
+        </w:rPr>
+      </w:pPr>
+      <w:r>
+        <w:rPr>
+          <w:color w:val="FF0000"/>
+          <w:sz w:val="24"/>
+        </w:rPr>
+        <w:t>Após trocar o destino ou o campo motorista ou numero de ocupantes, ou entra num loop infinito e nada acontece ou aparece a mensagem de reserva atualizada</w:t>
+      </w:r>
+      <w:r>
+        <w:rPr>
+          <w:color w:val="FF0000"/>
+          <w:sz w:val="24"/>
+        </w:rPr>
+        <w:t>,</w:t>
+      </w:r>
+      <w:r>
+        <w:rPr>
+          <w:color w:val="FF0000"/>
+          <w:sz w:val="24"/>
+        </w:rPr>
+        <w:t xml:space="preserve"> porém não faz as atualizações.</w:t>
+      </w:r>
+    </w:p>
+    <w:p>
+      <w:pPr>
+        <w:pStyle w:val="SemEspaamento"/>
+        <w:rPr>
+          <w:sz w:val="24"/>
+        </w:rPr>
+      </w:pPr>
     </w:p>
     <w:sectPr>
       <w:pgSz w:w="11906" w:h="16838"/>
@@ -470,7 +634,7 @@
 </file>
 
 <file path=word/styles.xml><?xml version="1.0" encoding="utf-8"?>
-<w:styles xmlns:mc="http://schemas.openxmlformats.org/markup-compatibility/2006" xmlns:r="http://schemas.openxmlformats.org/officeDocument/2006/relationships" xmlns:w="http://schemas.openxmlformats.org/wordprocessingml/2006/main" xmlns:w14="http://schemas.microsoft.com/office/word/2010/wordml" mc:Ignorable="w14">
+<w:styles xmlns:r="http://schemas.openxmlformats.org/officeDocument/2006/relationships" xmlns:w="http://schemas.openxmlformats.org/wordprocessingml/2006/main">
   <w:docDefaults>
     <w:rPrDefault>
       <w:rPr>
@@ -628,6 +792,7 @@
   <w:style w:type="paragraph" w:default="1" w:styleId="Normal">
     <w:name w:val="Normal"/>
     <w:qFormat/>
+    <w:rsid w:val="00066EC5"/>
   </w:style>
   <w:style w:type="character" w:default="1" w:styleId="Fontepargpadro">
     <w:name w:val="Default Paragraph Font"/>
@@ -640,6 +805,7 @@
     <w:uiPriority w:val="99"/>
     <w:semiHidden/>
     <w:unhideWhenUsed/>
+    <w:qFormat/>
     <w:tblPr>
       <w:tblInd w:w="0" w:type="dxa"/>
       <w:tblCellMar>

</xml_diff>